<commit_message>
Complete Description(Add Creating Database script)
</commit_message>
<xml_diff>
--- a/Description.docx
+++ b/Description.docx
@@ -1554,27 +1554,7 @@
           <w:szCs w:val="19"/>
           <w:lang w:bidi="ar-SA"/>
         </w:rPr>
-        <w:t xml:space="preserve">3-then </w:t>
-      </w:r>
-      <w:r>
-        <w:rPr>
-          <w:rFonts w:ascii="Cascadia Mono" w:hAnsi="Cascadia Mono" w:cs="Cascadia Mono"/>
-          <w:color w:val="000000"/>
-          <w:sz w:val="19"/>
-          <w:szCs w:val="19"/>
-          <w:lang w:bidi="ar-SA"/>
-        </w:rPr>
-        <w:t>Add</w:t>
-      </w:r>
-      <w:r>
-        <w:rPr>
-          <w:rFonts w:ascii="Cascadia Mono" w:hAnsi="Cascadia Mono" w:cs="Cascadia Mono"/>
-          <w:color w:val="000000"/>
-          <w:sz w:val="19"/>
-          <w:szCs w:val="19"/>
-          <w:lang w:bidi="ar-SA"/>
-        </w:rPr>
-        <w:t xml:space="preserve"> </w:t>
+        <w:t xml:space="preserve">3-then Add </w:t>
       </w:r>
       <w:proofErr w:type="spellStart"/>
       <w:r>
@@ -2583,6 +2563,7 @@
           <w:color w:val="000000"/>
           <w:sz w:val="19"/>
           <w:szCs w:val="19"/>
+          <w:rtl/>
           <w:lang w:bidi="ar-SA"/>
         </w:rPr>
       </w:pPr>
@@ -2595,6 +2576,867 @@
           <w:lang w:bidi="ar-SA"/>
         </w:rPr>
         <w:t>});</w:t>
+      </w:r>
+    </w:p>
+    <w:p>
+      <w:pPr>
+        <w:bidi w:val="0"/>
+        <w:rPr>
+          <w:rFonts w:ascii="Cascadia Mono" w:hAnsi="Cascadia Mono" w:cs="Arial"/>
+          <w:color w:val="000000"/>
+          <w:sz w:val="19"/>
+          <w:szCs w:val="19"/>
+          <w:lang w:bidi="ar-SA"/>
+        </w:rPr>
+      </w:pPr>
+      <w:r>
+        <w:rPr>
+          <w:rFonts w:ascii="Cascadia Mono" w:hAnsi="Cascadia Mono" w:cs="Arial"/>
+          <w:color w:val="000000"/>
+          <w:sz w:val="19"/>
+          <w:szCs w:val="19"/>
+          <w:lang w:bidi="ar-SA"/>
+        </w:rPr>
+        <w:t>Creating Database:</w:t>
+      </w:r>
+    </w:p>
+    <w:p>
+      <w:pPr>
+        <w:autoSpaceDE w:val="0"/>
+        <w:autoSpaceDN w:val="0"/>
+        <w:bidi w:val="0"/>
+        <w:adjustRightInd w:val="0"/>
+        <w:spacing w:after="0" w:line="240" w:lineRule="auto"/>
+        <w:rPr>
+          <w:rFonts w:ascii="Consolas" w:hAnsi="Consolas" w:cs="Consolas"/>
+          <w:color w:val="000000"/>
+          <w:sz w:val="19"/>
+          <w:szCs w:val="19"/>
+          <w:lang w:bidi="ar-SA"/>
+        </w:rPr>
+      </w:pPr>
+      <w:r>
+        <w:rPr>
+          <w:rFonts w:ascii="Consolas" w:hAnsi="Consolas" w:cs="Consolas"/>
+          <w:color w:val="0000FF"/>
+          <w:sz w:val="19"/>
+          <w:szCs w:val="19"/>
+          <w:lang w:bidi="ar-SA"/>
+        </w:rPr>
+        <w:lastRenderedPageBreak/>
+        <w:t>CREATE</w:t>
+      </w:r>
+      <w:r>
+        <w:rPr>
+          <w:rFonts w:ascii="Consolas" w:hAnsi="Consolas" w:cs="Consolas"/>
+          <w:color w:val="000000"/>
+          <w:sz w:val="19"/>
+          <w:szCs w:val="19"/>
+          <w:lang w:bidi="ar-SA"/>
+        </w:rPr>
+        <w:t xml:space="preserve"> </w:t>
+      </w:r>
+      <w:r>
+        <w:rPr>
+          <w:rFonts w:ascii="Consolas" w:hAnsi="Consolas" w:cs="Consolas"/>
+          <w:color w:val="0000FF"/>
+          <w:sz w:val="19"/>
+          <w:szCs w:val="19"/>
+          <w:lang w:bidi="ar-SA"/>
+        </w:rPr>
+        <w:t>TABLE</w:t>
+      </w:r>
+      <w:r>
+        <w:rPr>
+          <w:rFonts w:ascii="Consolas" w:hAnsi="Consolas" w:cs="Consolas"/>
+          <w:color w:val="000000"/>
+          <w:sz w:val="19"/>
+          <w:szCs w:val="19"/>
+          <w:lang w:bidi="ar-SA"/>
+        </w:rPr>
+        <w:t xml:space="preserve"> [</w:t>
+      </w:r>
+      <w:proofErr w:type="spellStart"/>
+      <w:r>
+        <w:rPr>
+          <w:rFonts w:ascii="Consolas" w:hAnsi="Consolas" w:cs="Consolas"/>
+          <w:color w:val="000000"/>
+          <w:sz w:val="19"/>
+          <w:szCs w:val="19"/>
+          <w:lang w:bidi="ar-SA"/>
+        </w:rPr>
+        <w:t>dbo</w:t>
+      </w:r>
+      <w:proofErr w:type="spellEnd"/>
+      <w:r>
+        <w:rPr>
+          <w:rFonts w:ascii="Consolas" w:hAnsi="Consolas" w:cs="Consolas"/>
+          <w:color w:val="000000"/>
+          <w:sz w:val="19"/>
+          <w:szCs w:val="19"/>
+          <w:lang w:bidi="ar-SA"/>
+        </w:rPr>
+        <w:t>]</w:t>
+      </w:r>
+      <w:r>
+        <w:rPr>
+          <w:rFonts w:ascii="Consolas" w:hAnsi="Consolas" w:cs="Consolas"/>
+          <w:color w:val="808080"/>
+          <w:sz w:val="19"/>
+          <w:szCs w:val="19"/>
+          <w:lang w:bidi="ar-SA"/>
+        </w:rPr>
+        <w:t>.</w:t>
+      </w:r>
+      <w:r>
+        <w:rPr>
+          <w:rFonts w:ascii="Consolas" w:hAnsi="Consolas" w:cs="Consolas"/>
+          <w:color w:val="000000"/>
+          <w:sz w:val="19"/>
+          <w:szCs w:val="19"/>
+          <w:lang w:bidi="ar-SA"/>
+        </w:rPr>
+        <w:t>[</w:t>
+      </w:r>
+      <w:proofErr w:type="spellStart"/>
+      <w:r>
+        <w:rPr>
+          <w:rFonts w:ascii="Consolas" w:hAnsi="Consolas" w:cs="Consolas"/>
+          <w:color w:val="000000"/>
+          <w:sz w:val="19"/>
+          <w:szCs w:val="19"/>
+          <w:lang w:bidi="ar-SA"/>
+        </w:rPr>
+        <w:t>ChacheTable</w:t>
+      </w:r>
+      <w:proofErr w:type="spellEnd"/>
+      <w:r>
+        <w:rPr>
+          <w:rFonts w:ascii="Consolas" w:hAnsi="Consolas" w:cs="Consolas"/>
+          <w:color w:val="000000"/>
+          <w:sz w:val="19"/>
+          <w:szCs w:val="19"/>
+          <w:lang w:bidi="ar-SA"/>
+        </w:rPr>
+        <w:t>]</w:t>
+      </w:r>
+      <w:r>
+        <w:rPr>
+          <w:rFonts w:ascii="Consolas" w:hAnsi="Consolas" w:cs="Consolas"/>
+          <w:color w:val="808080"/>
+          <w:sz w:val="19"/>
+          <w:szCs w:val="19"/>
+          <w:lang w:bidi="ar-SA"/>
+        </w:rPr>
+        <w:t>(</w:t>
+      </w:r>
+      <w:r>
+        <w:rPr>
+          <w:rFonts w:ascii="Consolas" w:hAnsi="Consolas" w:cs="Consolas"/>
+          <w:color w:val="000000"/>
+          <w:sz w:val="19"/>
+          <w:szCs w:val="19"/>
+          <w:lang w:bidi="ar-SA"/>
+        </w:rPr>
+        <w:t xml:space="preserve">Id </w:t>
+      </w:r>
+      <w:proofErr w:type="spellStart"/>
+      <w:r>
+        <w:rPr>
+          <w:rFonts w:ascii="Consolas" w:hAnsi="Consolas" w:cs="Consolas"/>
+          <w:color w:val="0000FF"/>
+          <w:sz w:val="19"/>
+          <w:szCs w:val="19"/>
+          <w:lang w:bidi="ar-SA"/>
+        </w:rPr>
+        <w:t>nvarchar</w:t>
+      </w:r>
+      <w:proofErr w:type="spellEnd"/>
+      <w:r>
+        <w:rPr>
+          <w:rFonts w:ascii="Consolas" w:hAnsi="Consolas" w:cs="Consolas"/>
+          <w:color w:val="808080"/>
+          <w:sz w:val="19"/>
+          <w:szCs w:val="19"/>
+          <w:lang w:bidi="ar-SA"/>
+        </w:rPr>
+        <w:t>(</w:t>
+      </w:r>
+      <w:r>
+        <w:rPr>
+          <w:rFonts w:ascii="Consolas" w:hAnsi="Consolas" w:cs="Consolas"/>
+          <w:color w:val="000000"/>
+          <w:sz w:val="19"/>
+          <w:szCs w:val="19"/>
+          <w:lang w:bidi="ar-SA"/>
+        </w:rPr>
+        <w:t>449</w:t>
+      </w:r>
+      <w:r>
+        <w:rPr>
+          <w:rFonts w:ascii="Consolas" w:hAnsi="Consolas" w:cs="Consolas"/>
+          <w:color w:val="808080"/>
+          <w:sz w:val="19"/>
+          <w:szCs w:val="19"/>
+          <w:lang w:bidi="ar-SA"/>
+        </w:rPr>
+        <w:t>)</w:t>
+      </w:r>
+      <w:r>
+        <w:rPr>
+          <w:rFonts w:ascii="Consolas" w:hAnsi="Consolas" w:cs="Consolas"/>
+          <w:color w:val="000000"/>
+          <w:sz w:val="19"/>
+          <w:szCs w:val="19"/>
+          <w:lang w:bidi="ar-SA"/>
+        </w:rPr>
+        <w:t xml:space="preserve"> </w:t>
+      </w:r>
+      <w:r>
+        <w:rPr>
+          <w:rFonts w:ascii="Consolas" w:hAnsi="Consolas" w:cs="Consolas"/>
+          <w:color w:val="FF00FF"/>
+          <w:sz w:val="19"/>
+          <w:szCs w:val="19"/>
+          <w:lang w:bidi="ar-SA"/>
+        </w:rPr>
+        <w:t>COLLATE</w:t>
+      </w:r>
+      <w:r>
+        <w:rPr>
+          <w:rFonts w:ascii="Consolas" w:hAnsi="Consolas" w:cs="Consolas"/>
+          <w:color w:val="000000"/>
+          <w:sz w:val="19"/>
+          <w:szCs w:val="19"/>
+          <w:lang w:bidi="ar-SA"/>
+        </w:rPr>
+        <w:t xml:space="preserve"> SQL_Latin1_General_CP1_CS_AS </w:t>
+      </w:r>
+      <w:r>
+        <w:rPr>
+          <w:rFonts w:ascii="Consolas" w:hAnsi="Consolas" w:cs="Consolas"/>
+          <w:color w:val="808080"/>
+          <w:sz w:val="19"/>
+          <w:szCs w:val="19"/>
+          <w:lang w:bidi="ar-SA"/>
+        </w:rPr>
+        <w:t>NOT</w:t>
+      </w:r>
+      <w:r>
+        <w:rPr>
+          <w:rFonts w:ascii="Consolas" w:hAnsi="Consolas" w:cs="Consolas"/>
+          <w:color w:val="000000"/>
+          <w:sz w:val="19"/>
+          <w:szCs w:val="19"/>
+          <w:lang w:bidi="ar-SA"/>
+        </w:rPr>
+        <w:t xml:space="preserve"> </w:t>
+      </w:r>
+      <w:r>
+        <w:rPr>
+          <w:rFonts w:ascii="Consolas" w:hAnsi="Consolas" w:cs="Consolas"/>
+          <w:color w:val="808080"/>
+          <w:sz w:val="19"/>
+          <w:szCs w:val="19"/>
+          <w:lang w:bidi="ar-SA"/>
+        </w:rPr>
+        <w:t>NULL,</w:t>
+      </w:r>
+      <w:r>
+        <w:rPr>
+          <w:rFonts w:ascii="Consolas" w:hAnsi="Consolas" w:cs="Consolas"/>
+          <w:color w:val="000000"/>
+          <w:sz w:val="19"/>
+          <w:szCs w:val="19"/>
+          <w:lang w:bidi="ar-SA"/>
+        </w:rPr>
+        <w:t xml:space="preserve"> </w:t>
+      </w:r>
+      <w:r>
+        <w:rPr>
+          <w:rFonts w:ascii="Consolas" w:hAnsi="Consolas" w:cs="Consolas"/>
+          <w:color w:val="0000FF"/>
+          <w:sz w:val="19"/>
+          <w:szCs w:val="19"/>
+          <w:lang w:bidi="ar-SA"/>
+        </w:rPr>
+        <w:t>Value</w:t>
+      </w:r>
+      <w:r>
+        <w:rPr>
+          <w:rFonts w:ascii="Consolas" w:hAnsi="Consolas" w:cs="Consolas"/>
+          <w:color w:val="000000"/>
+          <w:sz w:val="19"/>
+          <w:szCs w:val="19"/>
+          <w:lang w:bidi="ar-SA"/>
+        </w:rPr>
+        <w:t xml:space="preserve"> </w:t>
+      </w:r>
+      <w:proofErr w:type="spellStart"/>
+      <w:r>
+        <w:rPr>
+          <w:rFonts w:ascii="Consolas" w:hAnsi="Consolas" w:cs="Consolas"/>
+          <w:color w:val="0000FF"/>
+          <w:sz w:val="19"/>
+          <w:szCs w:val="19"/>
+          <w:lang w:bidi="ar-SA"/>
+        </w:rPr>
+        <w:t>varbinary</w:t>
+      </w:r>
+      <w:proofErr w:type="spellEnd"/>
+      <w:r>
+        <w:rPr>
+          <w:rFonts w:ascii="Consolas" w:hAnsi="Consolas" w:cs="Consolas"/>
+          <w:color w:val="808080"/>
+          <w:sz w:val="19"/>
+          <w:szCs w:val="19"/>
+          <w:lang w:bidi="ar-SA"/>
+        </w:rPr>
+        <w:t>(</w:t>
+      </w:r>
+      <w:r>
+        <w:rPr>
+          <w:rFonts w:ascii="Consolas" w:hAnsi="Consolas" w:cs="Consolas"/>
+          <w:color w:val="FF00FF"/>
+          <w:sz w:val="19"/>
+          <w:szCs w:val="19"/>
+          <w:lang w:bidi="ar-SA"/>
+        </w:rPr>
+        <w:t>MAX</w:t>
+      </w:r>
+      <w:r>
+        <w:rPr>
+          <w:rFonts w:ascii="Consolas" w:hAnsi="Consolas" w:cs="Consolas"/>
+          <w:color w:val="808080"/>
+          <w:sz w:val="19"/>
+          <w:szCs w:val="19"/>
+          <w:lang w:bidi="ar-SA"/>
+        </w:rPr>
+        <w:t>)</w:t>
+      </w:r>
+      <w:r>
+        <w:rPr>
+          <w:rFonts w:ascii="Consolas" w:hAnsi="Consolas" w:cs="Consolas"/>
+          <w:color w:val="000000"/>
+          <w:sz w:val="19"/>
+          <w:szCs w:val="19"/>
+          <w:lang w:bidi="ar-SA"/>
+        </w:rPr>
+        <w:t xml:space="preserve"> </w:t>
+      </w:r>
+      <w:r>
+        <w:rPr>
+          <w:rFonts w:ascii="Consolas" w:hAnsi="Consolas" w:cs="Consolas"/>
+          <w:color w:val="808080"/>
+          <w:sz w:val="19"/>
+          <w:szCs w:val="19"/>
+          <w:lang w:bidi="ar-SA"/>
+        </w:rPr>
+        <w:t>NOT</w:t>
+      </w:r>
+      <w:r>
+        <w:rPr>
+          <w:rFonts w:ascii="Consolas" w:hAnsi="Consolas" w:cs="Consolas"/>
+          <w:color w:val="000000"/>
+          <w:sz w:val="19"/>
+          <w:szCs w:val="19"/>
+          <w:lang w:bidi="ar-SA"/>
+        </w:rPr>
+        <w:t xml:space="preserve"> </w:t>
+      </w:r>
+      <w:r>
+        <w:rPr>
+          <w:rFonts w:ascii="Consolas" w:hAnsi="Consolas" w:cs="Consolas"/>
+          <w:color w:val="808080"/>
+          <w:sz w:val="19"/>
+          <w:szCs w:val="19"/>
+          <w:lang w:bidi="ar-SA"/>
+        </w:rPr>
+        <w:t>NULL,</w:t>
+      </w:r>
+      <w:r>
+        <w:rPr>
+          <w:rFonts w:ascii="Consolas" w:hAnsi="Consolas" w:cs="Consolas"/>
+          <w:color w:val="000000"/>
+          <w:sz w:val="19"/>
+          <w:szCs w:val="19"/>
+          <w:lang w:bidi="ar-SA"/>
+        </w:rPr>
+        <w:t xml:space="preserve"> </w:t>
+      </w:r>
+      <w:proofErr w:type="spellStart"/>
+      <w:r>
+        <w:rPr>
+          <w:rFonts w:ascii="Consolas" w:hAnsi="Consolas" w:cs="Consolas"/>
+          <w:color w:val="000000"/>
+          <w:sz w:val="19"/>
+          <w:szCs w:val="19"/>
+          <w:lang w:bidi="ar-SA"/>
+        </w:rPr>
+        <w:t>ExpiresAtTime</w:t>
+      </w:r>
+      <w:proofErr w:type="spellEnd"/>
+      <w:r>
+        <w:rPr>
+          <w:rFonts w:ascii="Consolas" w:hAnsi="Consolas" w:cs="Consolas"/>
+          <w:color w:val="000000"/>
+          <w:sz w:val="19"/>
+          <w:szCs w:val="19"/>
+          <w:lang w:bidi="ar-SA"/>
+        </w:rPr>
+        <w:t xml:space="preserve"> </w:t>
+      </w:r>
+      <w:proofErr w:type="spellStart"/>
+      <w:r>
+        <w:rPr>
+          <w:rFonts w:ascii="Consolas" w:hAnsi="Consolas" w:cs="Consolas"/>
+          <w:color w:val="0000FF"/>
+          <w:sz w:val="19"/>
+          <w:szCs w:val="19"/>
+          <w:lang w:bidi="ar-SA"/>
+        </w:rPr>
+        <w:t>datetimeoffset</w:t>
+      </w:r>
+      <w:proofErr w:type="spellEnd"/>
+      <w:r>
+        <w:rPr>
+          <w:rFonts w:ascii="Consolas" w:hAnsi="Consolas" w:cs="Consolas"/>
+          <w:color w:val="000000"/>
+          <w:sz w:val="19"/>
+          <w:szCs w:val="19"/>
+          <w:lang w:bidi="ar-SA"/>
+        </w:rPr>
+        <w:t xml:space="preserve"> </w:t>
+      </w:r>
+      <w:r>
+        <w:rPr>
+          <w:rFonts w:ascii="Consolas" w:hAnsi="Consolas" w:cs="Consolas"/>
+          <w:color w:val="808080"/>
+          <w:sz w:val="19"/>
+          <w:szCs w:val="19"/>
+          <w:lang w:bidi="ar-SA"/>
+        </w:rPr>
+        <w:t>NOT</w:t>
+      </w:r>
+      <w:r>
+        <w:rPr>
+          <w:rFonts w:ascii="Consolas" w:hAnsi="Consolas" w:cs="Consolas"/>
+          <w:color w:val="000000"/>
+          <w:sz w:val="19"/>
+          <w:szCs w:val="19"/>
+          <w:lang w:bidi="ar-SA"/>
+        </w:rPr>
+        <w:t xml:space="preserve"> </w:t>
+      </w:r>
+      <w:r>
+        <w:rPr>
+          <w:rFonts w:ascii="Consolas" w:hAnsi="Consolas" w:cs="Consolas"/>
+          <w:color w:val="808080"/>
+          <w:sz w:val="19"/>
+          <w:szCs w:val="19"/>
+          <w:lang w:bidi="ar-SA"/>
+        </w:rPr>
+        <w:t>NULL,</w:t>
+      </w:r>
+      <w:r>
+        <w:rPr>
+          <w:rFonts w:ascii="Consolas" w:hAnsi="Consolas" w:cs="Consolas"/>
+          <w:color w:val="000000"/>
+          <w:sz w:val="19"/>
+          <w:szCs w:val="19"/>
+          <w:lang w:bidi="ar-SA"/>
+        </w:rPr>
+        <w:t xml:space="preserve"> </w:t>
+      </w:r>
+      <w:proofErr w:type="spellStart"/>
+      <w:r>
+        <w:rPr>
+          <w:rFonts w:ascii="Consolas" w:hAnsi="Consolas" w:cs="Consolas"/>
+          <w:color w:val="000000"/>
+          <w:sz w:val="19"/>
+          <w:szCs w:val="19"/>
+          <w:lang w:bidi="ar-SA"/>
+        </w:rPr>
+        <w:t>SlidingExpirationInSeconds</w:t>
+      </w:r>
+      <w:proofErr w:type="spellEnd"/>
+      <w:r>
+        <w:rPr>
+          <w:rFonts w:ascii="Consolas" w:hAnsi="Consolas" w:cs="Consolas"/>
+          <w:color w:val="000000"/>
+          <w:sz w:val="19"/>
+          <w:szCs w:val="19"/>
+          <w:lang w:bidi="ar-SA"/>
+        </w:rPr>
+        <w:t xml:space="preserve"> </w:t>
+      </w:r>
+      <w:proofErr w:type="spellStart"/>
+      <w:r>
+        <w:rPr>
+          <w:rFonts w:ascii="Consolas" w:hAnsi="Consolas" w:cs="Consolas"/>
+          <w:color w:val="0000FF"/>
+          <w:sz w:val="19"/>
+          <w:szCs w:val="19"/>
+          <w:lang w:bidi="ar-SA"/>
+        </w:rPr>
+        <w:t>bigint</w:t>
+      </w:r>
+      <w:proofErr w:type="spellEnd"/>
+      <w:r>
+        <w:rPr>
+          <w:rFonts w:ascii="Consolas" w:hAnsi="Consolas" w:cs="Consolas"/>
+          <w:color w:val="000000"/>
+          <w:sz w:val="19"/>
+          <w:szCs w:val="19"/>
+          <w:lang w:bidi="ar-SA"/>
+        </w:rPr>
+        <w:t xml:space="preserve"> </w:t>
+      </w:r>
+      <w:proofErr w:type="spellStart"/>
+      <w:r>
+        <w:rPr>
+          <w:rFonts w:ascii="Consolas" w:hAnsi="Consolas" w:cs="Consolas"/>
+          <w:color w:val="808080"/>
+          <w:sz w:val="19"/>
+          <w:szCs w:val="19"/>
+          <w:lang w:bidi="ar-SA"/>
+        </w:rPr>
+        <w:t>NULL,</w:t>
+      </w:r>
+      <w:r>
+        <w:rPr>
+          <w:rFonts w:ascii="Consolas" w:hAnsi="Consolas" w:cs="Consolas"/>
+          <w:color w:val="000000"/>
+          <w:sz w:val="19"/>
+          <w:szCs w:val="19"/>
+          <w:lang w:bidi="ar-SA"/>
+        </w:rPr>
+        <w:t>AbsoluteExpiration</w:t>
+      </w:r>
+      <w:proofErr w:type="spellEnd"/>
+      <w:r>
+        <w:rPr>
+          <w:rFonts w:ascii="Consolas" w:hAnsi="Consolas" w:cs="Consolas"/>
+          <w:color w:val="000000"/>
+          <w:sz w:val="19"/>
+          <w:szCs w:val="19"/>
+          <w:lang w:bidi="ar-SA"/>
+        </w:rPr>
+        <w:t xml:space="preserve"> </w:t>
+      </w:r>
+      <w:proofErr w:type="spellStart"/>
+      <w:r>
+        <w:rPr>
+          <w:rFonts w:ascii="Consolas" w:hAnsi="Consolas" w:cs="Consolas"/>
+          <w:color w:val="0000FF"/>
+          <w:sz w:val="19"/>
+          <w:szCs w:val="19"/>
+          <w:lang w:bidi="ar-SA"/>
+        </w:rPr>
+        <w:t>datetimeoffset</w:t>
+      </w:r>
+      <w:proofErr w:type="spellEnd"/>
+      <w:r>
+        <w:rPr>
+          <w:rFonts w:ascii="Consolas" w:hAnsi="Consolas" w:cs="Consolas"/>
+          <w:color w:val="000000"/>
+          <w:sz w:val="19"/>
+          <w:szCs w:val="19"/>
+          <w:lang w:bidi="ar-SA"/>
+        </w:rPr>
+        <w:t xml:space="preserve"> </w:t>
+      </w:r>
+      <w:r>
+        <w:rPr>
+          <w:rFonts w:ascii="Consolas" w:hAnsi="Consolas" w:cs="Consolas"/>
+          <w:color w:val="808080"/>
+          <w:sz w:val="19"/>
+          <w:szCs w:val="19"/>
+          <w:lang w:bidi="ar-SA"/>
+        </w:rPr>
+        <w:t>NULL,</w:t>
+      </w:r>
+      <w:r>
+        <w:rPr>
+          <w:rFonts w:ascii="Consolas" w:hAnsi="Consolas" w:cs="Consolas"/>
+          <w:color w:val="000000"/>
+          <w:sz w:val="19"/>
+          <w:szCs w:val="19"/>
+          <w:lang w:bidi="ar-SA"/>
+        </w:rPr>
+        <w:t xml:space="preserve"> </w:t>
+      </w:r>
+      <w:r>
+        <w:rPr>
+          <w:rFonts w:ascii="Consolas" w:hAnsi="Consolas" w:cs="Consolas"/>
+          <w:color w:val="0000FF"/>
+          <w:sz w:val="19"/>
+          <w:szCs w:val="19"/>
+          <w:lang w:bidi="ar-SA"/>
+        </w:rPr>
+        <w:t>PRIMARY</w:t>
+      </w:r>
+      <w:r>
+        <w:rPr>
+          <w:rFonts w:ascii="Consolas" w:hAnsi="Consolas" w:cs="Consolas"/>
+          <w:color w:val="000000"/>
+          <w:sz w:val="19"/>
+          <w:szCs w:val="19"/>
+          <w:lang w:bidi="ar-SA"/>
+        </w:rPr>
+        <w:t xml:space="preserve"> </w:t>
+      </w:r>
+      <w:r>
+        <w:rPr>
+          <w:rFonts w:ascii="Consolas" w:hAnsi="Consolas" w:cs="Consolas"/>
+          <w:color w:val="0000FF"/>
+          <w:sz w:val="19"/>
+          <w:szCs w:val="19"/>
+          <w:lang w:bidi="ar-SA"/>
+        </w:rPr>
+        <w:t xml:space="preserve">KEY </w:t>
+      </w:r>
+      <w:r>
+        <w:rPr>
+          <w:rFonts w:ascii="Consolas" w:hAnsi="Consolas" w:cs="Consolas"/>
+          <w:color w:val="808080"/>
+          <w:sz w:val="19"/>
+          <w:szCs w:val="19"/>
+          <w:lang w:bidi="ar-SA"/>
+        </w:rPr>
+        <w:t>(</w:t>
+      </w:r>
+      <w:r>
+        <w:rPr>
+          <w:rFonts w:ascii="Consolas" w:hAnsi="Consolas" w:cs="Consolas"/>
+          <w:color w:val="000000"/>
+          <w:sz w:val="19"/>
+          <w:szCs w:val="19"/>
+          <w:lang w:bidi="ar-SA"/>
+        </w:rPr>
+        <w:t>Id</w:t>
+      </w:r>
+      <w:r>
+        <w:rPr>
+          <w:rFonts w:ascii="Consolas" w:hAnsi="Consolas" w:cs="Consolas"/>
+          <w:color w:val="808080"/>
+          <w:sz w:val="19"/>
+          <w:szCs w:val="19"/>
+          <w:lang w:bidi="ar-SA"/>
+        </w:rPr>
+        <w:t>))</w:t>
+      </w:r>
+    </w:p>
+    <w:p>
+      <w:pPr>
+        <w:bidi w:val="0"/>
+        <w:rPr>
+          <w:rFonts w:ascii="Cascadia Mono" w:hAnsi="Cascadia Mono" w:cs="Arial"/>
+          <w:color w:val="000000"/>
+          <w:sz w:val="19"/>
+          <w:szCs w:val="19"/>
+          <w:lang w:bidi="ar-SA"/>
+        </w:rPr>
+      </w:pPr>
+      <w:r>
+        <w:rPr>
+          <w:rFonts w:ascii="Consolas" w:hAnsi="Consolas" w:cs="Consolas"/>
+          <w:color w:val="0000FF"/>
+          <w:sz w:val="19"/>
+          <w:szCs w:val="19"/>
+          <w:lang w:bidi="ar-SA"/>
+        </w:rPr>
+        <w:t>CREATE</w:t>
+      </w:r>
+      <w:r>
+        <w:rPr>
+          <w:rFonts w:ascii="Consolas" w:hAnsi="Consolas" w:cs="Consolas"/>
+          <w:color w:val="000000"/>
+          <w:sz w:val="19"/>
+          <w:szCs w:val="19"/>
+          <w:lang w:bidi="ar-SA"/>
+        </w:rPr>
+        <w:t xml:space="preserve"> </w:t>
+      </w:r>
+      <w:r>
+        <w:rPr>
+          <w:rFonts w:ascii="Consolas" w:hAnsi="Consolas" w:cs="Consolas"/>
+          <w:color w:val="0000FF"/>
+          <w:sz w:val="19"/>
+          <w:szCs w:val="19"/>
+          <w:lang w:bidi="ar-SA"/>
+        </w:rPr>
+        <w:t>NONCLUSTERED</w:t>
+      </w:r>
+      <w:r>
+        <w:rPr>
+          <w:rFonts w:ascii="Consolas" w:hAnsi="Consolas" w:cs="Consolas"/>
+          <w:color w:val="000000"/>
+          <w:sz w:val="19"/>
+          <w:szCs w:val="19"/>
+          <w:lang w:bidi="ar-SA"/>
+        </w:rPr>
+        <w:t xml:space="preserve"> </w:t>
+      </w:r>
+      <w:r>
+        <w:rPr>
+          <w:rFonts w:ascii="Consolas" w:hAnsi="Consolas" w:cs="Consolas"/>
+          <w:color w:val="0000FF"/>
+          <w:sz w:val="19"/>
+          <w:szCs w:val="19"/>
+          <w:lang w:bidi="ar-SA"/>
+        </w:rPr>
+        <w:t>INDEX</w:t>
+      </w:r>
+      <w:r>
+        <w:rPr>
+          <w:rFonts w:ascii="Consolas" w:hAnsi="Consolas" w:cs="Consolas"/>
+          <w:color w:val="000000"/>
+          <w:sz w:val="19"/>
+          <w:szCs w:val="19"/>
+          <w:lang w:bidi="ar-SA"/>
+        </w:rPr>
+        <w:t xml:space="preserve"> </w:t>
+      </w:r>
+      <w:proofErr w:type="spellStart"/>
+      <w:r>
+        <w:rPr>
+          <w:rFonts w:ascii="Consolas" w:hAnsi="Consolas" w:cs="Consolas"/>
+          <w:color w:val="000000"/>
+          <w:sz w:val="19"/>
+          <w:szCs w:val="19"/>
+          <w:lang w:bidi="ar-SA"/>
+        </w:rPr>
+        <w:t>Index_ExpiresAtTime</w:t>
+      </w:r>
+      <w:proofErr w:type="spellEnd"/>
+      <w:r>
+        <w:rPr>
+          <w:rFonts w:ascii="Consolas" w:hAnsi="Consolas" w:cs="Consolas"/>
+          <w:color w:val="000000"/>
+          <w:sz w:val="19"/>
+          <w:szCs w:val="19"/>
+          <w:lang w:bidi="ar-SA"/>
+        </w:rPr>
+        <w:t xml:space="preserve"> </w:t>
+      </w:r>
+      <w:r>
+        <w:rPr>
+          <w:rFonts w:ascii="Consolas" w:hAnsi="Consolas" w:cs="Consolas"/>
+          <w:color w:val="0000FF"/>
+          <w:sz w:val="19"/>
+          <w:szCs w:val="19"/>
+          <w:lang w:bidi="ar-SA"/>
+        </w:rPr>
+        <w:t>ON</w:t>
+      </w:r>
+      <w:r>
+        <w:rPr>
+          <w:rFonts w:ascii="Consolas" w:hAnsi="Consolas" w:cs="Consolas"/>
+          <w:color w:val="000000"/>
+          <w:sz w:val="19"/>
+          <w:szCs w:val="19"/>
+          <w:lang w:bidi="ar-SA"/>
+        </w:rPr>
+        <w:t xml:space="preserve"> [</w:t>
+      </w:r>
+      <w:proofErr w:type="spellStart"/>
+      <w:r>
+        <w:rPr>
+          <w:rFonts w:ascii="Consolas" w:hAnsi="Consolas" w:cs="Consolas"/>
+          <w:color w:val="000000"/>
+          <w:sz w:val="19"/>
+          <w:szCs w:val="19"/>
+          <w:lang w:bidi="ar-SA"/>
+        </w:rPr>
+        <w:t>dbo</w:t>
+      </w:r>
+      <w:proofErr w:type="spellEnd"/>
+      <w:r>
+        <w:rPr>
+          <w:rFonts w:ascii="Consolas" w:hAnsi="Consolas" w:cs="Consolas"/>
+          <w:color w:val="000000"/>
+          <w:sz w:val="19"/>
+          <w:szCs w:val="19"/>
+          <w:lang w:bidi="ar-SA"/>
+        </w:rPr>
+        <w:t>]</w:t>
+      </w:r>
+      <w:proofErr w:type="gramStart"/>
+      <w:r>
+        <w:rPr>
+          <w:rFonts w:ascii="Consolas" w:hAnsi="Consolas" w:cs="Consolas"/>
+          <w:color w:val="808080"/>
+          <w:sz w:val="19"/>
+          <w:szCs w:val="19"/>
+          <w:lang w:bidi="ar-SA"/>
+        </w:rPr>
+        <w:t>.</w:t>
+      </w:r>
+      <w:r>
+        <w:rPr>
+          <w:rFonts w:ascii="Consolas" w:hAnsi="Consolas" w:cs="Consolas"/>
+          <w:color w:val="000000"/>
+          <w:sz w:val="19"/>
+          <w:szCs w:val="19"/>
+          <w:lang w:bidi="ar-SA"/>
+        </w:rPr>
+        <w:t>[</w:t>
+      </w:r>
+      <w:proofErr w:type="spellStart"/>
+      <w:proofErr w:type="gramEnd"/>
+      <w:r>
+        <w:rPr>
+          <w:rFonts w:ascii="Consolas" w:hAnsi="Consolas" w:cs="Consolas"/>
+          <w:color w:val="000000"/>
+          <w:sz w:val="19"/>
+          <w:szCs w:val="19"/>
+          <w:lang w:bidi="ar-SA"/>
+        </w:rPr>
+        <w:t>ChacheTable</w:t>
+      </w:r>
+      <w:proofErr w:type="spellEnd"/>
+      <w:r>
+        <w:rPr>
+          <w:rFonts w:ascii="Consolas" w:hAnsi="Consolas" w:cs="Consolas"/>
+          <w:color w:val="000000"/>
+          <w:sz w:val="19"/>
+          <w:szCs w:val="19"/>
+          <w:lang w:bidi="ar-SA"/>
+        </w:rPr>
+        <w:t>]</w:t>
+      </w:r>
+      <w:r>
+        <w:rPr>
+          <w:rFonts w:ascii="Consolas" w:hAnsi="Consolas" w:cs="Consolas"/>
+          <w:color w:val="808080"/>
+          <w:sz w:val="19"/>
+          <w:szCs w:val="19"/>
+          <w:lang w:bidi="ar-SA"/>
+        </w:rPr>
+        <w:t>(</w:t>
+      </w:r>
+      <w:proofErr w:type="spellStart"/>
+      <w:r>
+        <w:rPr>
+          <w:rFonts w:ascii="Consolas" w:hAnsi="Consolas" w:cs="Consolas"/>
+          <w:color w:val="000000"/>
+          <w:sz w:val="19"/>
+          <w:szCs w:val="19"/>
+          <w:lang w:bidi="ar-SA"/>
+        </w:rPr>
+        <w:t>ExpiresAtTime</w:t>
+      </w:r>
+      <w:proofErr w:type="spellEnd"/>
+      <w:r>
+        <w:rPr>
+          <w:rFonts w:ascii="Consolas" w:hAnsi="Consolas" w:cs="Consolas"/>
+          <w:color w:val="808080"/>
+          <w:sz w:val="19"/>
+          <w:szCs w:val="19"/>
+          <w:lang w:bidi="ar-SA"/>
+        </w:rPr>
+        <w:t>)</w:t>
       </w:r>
       <w:bookmarkStart w:id="0" w:name="_GoBack"/>
       <w:bookmarkEnd w:id="0"/>

</xml_diff>